<commit_message>
Update Component Design and Integration Plan Resub 1.docx
</commit_message>
<xml_diff>
--- a/Documents/Component Design and Integration Plan Resub 1.docx
+++ b/Documents/Component Design and Integration Plan Resub 1.docx
@@ -2183,218 +2183,33 @@
           <w:color w:val="0070C0"/>
           <w:sz w:val="20"/>
         </w:rPr>
-        <w:t>In an Optimistic scenario, a quarter of the time is taken up by the testing and debugging, with the rest being spent on implemen</w:t>
-      </w:r>
-      <w:bookmarkStart w:id="0" w:name="_GoBack"/>
-      <w:bookmarkEnd w:id="0"/>
-      <w:r>
+        <w:t>In an Optimistic scenario, a quarter of the time is taken up by the testing and debugging, with the rest being spent on implementation and code writing. This scenario assumes that all the code that needs to be written, won’t require much in the way of tutorials and can be done mostly from memory or prior knowledge.</w:t>
+      </w:r>
+    </w:p>
+    <w:p>
+      <w:pPr>
+        <w:ind w:left="720"/>
         <w:rPr>
           <w:color w:val="0070C0"/>
           <w:sz w:val="20"/>
         </w:rPr>
-        <w:t>tation and code writing. This scenario assumes that all the code that needs to be written, won’t require much in the way of tutorials and can be done mostly from memory or prior knowledge.</w:t>
-      </w:r>
-    </w:p>
-    <w:p>
-      <w:pPr>
-        <w:ind w:left="720"/>
-        <w:rPr>
-          <w:sz w:val="20"/>
-        </w:rPr>
-      </w:pPr>
-      <w:r>
-        <w:rPr>
-          <w:sz w:val="20"/>
-        </w:rPr>
-        <w:t>In a pessimistic scenario, the total time to construct all the components would be 49 hours, or 7, 7 hour working days, this scenario would occur if there are at least 5 major setbacks. That equates to $</w:t>
-      </w:r>
-      <w:r>
-        <w:rPr>
-          <w:sz w:val="20"/>
-        </w:rPr>
-        <w:t>1,225</w:t>
-      </w:r>
-      <w:r>
-        <w:rPr>
-          <w:sz w:val="20"/>
-        </w:rPr>
-        <w:t xml:space="preserve"> at an hourly rate of $25</w:t>
-      </w:r>
-    </w:p>
-    <w:p>
-      <w:pPr>
-        <w:ind w:left="720"/>
-        <w:rPr>
-          <w:sz w:val="20"/>
-        </w:rPr>
-      </w:pPr>
-      <w:r>
-        <w:rPr>
-          <w:sz w:val="20"/>
-        </w:rPr>
-        <w:t>The Optimistic Scenario would take 2</w:t>
-      </w:r>
-      <w:r>
-        <w:rPr>
-          <w:sz w:val="20"/>
-        </w:rPr>
-        <w:t>9</w:t>
-      </w:r>
-      <w:r>
-        <w:rPr>
-          <w:sz w:val="20"/>
-        </w:rPr>
-        <w:t xml:space="preserve"> hours, this would occur if we had 2 people take on some of the workload and have a majorly successful crunch session. That equates to $</w:t>
-      </w:r>
-      <w:r>
-        <w:rPr>
-          <w:sz w:val="20"/>
-        </w:rPr>
-        <w:t>725</w:t>
-      </w:r>
-      <w:r>
-        <w:rPr>
-          <w:sz w:val="20"/>
-        </w:rPr>
-        <w:t xml:space="preserve"> at an hourly rate of $25.</w:t>
-      </w:r>
-    </w:p>
-    <w:p>
-      <w:pPr>
-        <w:ind w:left="720"/>
-        <w:rPr>
-          <w:sz w:val="20"/>
-        </w:rPr>
-      </w:pPr>
-      <w:r>
-        <w:rPr>
-          <w:sz w:val="20"/>
-        </w:rPr>
-        <w:t>The likely scenario would take 3</w:t>
-      </w:r>
-      <w:r>
-        <w:rPr>
-          <w:sz w:val="20"/>
-        </w:rPr>
-        <w:t>7</w:t>
-      </w:r>
-      <w:r>
-        <w:rPr>
-          <w:sz w:val="20"/>
-        </w:rPr>
-        <w:t xml:space="preserve"> hours, with little to no chance of any extreme weather causing any problems and </w:t>
-      </w:r>
-      <w:r>
-        <w:rPr>
-          <w:sz w:val="20"/>
-        </w:rPr>
-        <w:t>an</w:t>
-      </w:r>
-      <w:r>
-        <w:rPr>
-          <w:sz w:val="20"/>
-        </w:rPr>
-        <w:t xml:space="preserve"> average chance of getting people to </w:t>
-      </w:r>
-      <w:r>
-        <w:rPr>
-          <w:sz w:val="20"/>
-        </w:rPr>
-        <w:t>help</w:t>
-      </w:r>
-      <w:r>
-        <w:rPr>
-          <w:sz w:val="20"/>
-        </w:rPr>
-        <w:t>. That equates to $9</w:t>
-      </w:r>
-      <w:r>
-        <w:rPr>
-          <w:sz w:val="20"/>
-        </w:rPr>
-        <w:t>25</w:t>
-      </w:r>
-      <w:r>
-        <w:rPr>
-          <w:sz w:val="20"/>
-        </w:rPr>
-        <w:t xml:space="preserve"> at an hourly rate of $25</w:t>
-      </w:r>
-      <w:r>
-        <w:rPr>
-          <w:sz w:val="20"/>
-        </w:rPr>
-        <w:t>.</w:t>
-      </w:r>
-      <w:r>
-        <w:rPr>
-          <w:sz w:val="20"/>
-        </w:rPr>
-        <w:t xml:space="preserve"> </w:t>
-      </w:r>
-    </w:p>
-    <w:p>
-      <w:pPr>
-        <w:ind w:left="720"/>
-        <w:rPr>
-          <w:sz w:val="20"/>
-        </w:rPr>
-      </w:pPr>
-      <w:r>
-        <w:rPr>
-          <w:sz w:val="20"/>
-        </w:rPr>
-        <w:t>The estimated cost of the project, following the Triangular Distribution method, would be (2</w:t>
-      </w:r>
-      <w:r>
-        <w:rPr>
-          <w:sz w:val="20"/>
-        </w:rPr>
-        <w:t>9</w:t>
-      </w:r>
-      <w:r>
-        <w:rPr>
-          <w:sz w:val="20"/>
-        </w:rPr>
-        <w:t xml:space="preserve"> + 3</w:t>
-      </w:r>
-      <w:r>
-        <w:rPr>
-          <w:sz w:val="20"/>
-        </w:rPr>
-        <w:t>7</w:t>
-      </w:r>
-      <w:r>
-        <w:rPr>
-          <w:sz w:val="20"/>
-        </w:rPr>
-        <w:t xml:space="preserve"> + 49) / 3 or </w:t>
-      </w:r>
-      <w:r>
-        <w:rPr>
-          <w:sz w:val="20"/>
-        </w:rPr>
-        <w:t>rounded to 38 hours</w:t>
-      </w:r>
-      <w:r>
-        <w:rPr>
-          <w:sz w:val="20"/>
-        </w:rPr>
-        <w:t>, equating to $</w:t>
-      </w:r>
-      <w:r>
-        <w:rPr>
-          <w:sz w:val="20"/>
-        </w:rPr>
-        <w:t>950</w:t>
-      </w:r>
-      <w:r>
-        <w:rPr>
-          <w:sz w:val="20"/>
-        </w:rPr>
-        <w:t xml:space="preserve"> as the estimated cost of the whole project.</w:t>
-      </w:r>
-    </w:p>
+      </w:pPr>
+      <w:r>
+        <w:rPr>
+          <w:color w:val="0070C0"/>
+          <w:sz w:val="20"/>
+        </w:rPr>
+        <w:t xml:space="preserve">The most Likely scenario would have a moderate amount of time for tasks taken up by tutorials, but the testing and debugging wouldn’t take up as much time because of the information provided by the tutorials, while implementation </w:t>
+      </w:r>
+      <w:r>
+        <w:rPr>
+          <w:color w:val="0070C0"/>
+          <w:sz w:val="20"/>
+        </w:rPr>
+        <w:t>will still take a reasonable time to complete because of the beginner level of coding knowledge.</w:t>
+      </w:r>
+    </w:p>
+    <w:bookmarkStart w:id="0" w:name="_GoBack"/>
     <w:bookmarkStart w:id="1" w:name="_MON_1652885174"/>
     <w:bookmarkEnd w:id="1"/>
     <w:p>
@@ -2425,12 +2240,13 @@
             <v:path o:extrusionok="f" gradientshapeok="t" o:connecttype="rect"/>
             <o:lock v:ext="edit" aspectratio="t"/>
           </v:shapetype>
-          <v:shape id="_x0000_i1377" type="#_x0000_t75" style="width:414pt;height:125.55pt" o:ole="">
+          <v:shape id="_x0000_i1041" type="#_x0000_t75" style="width:413.65pt;height:125.65pt" o:ole="">
             <v:imagedata r:id="rId12" o:title=""/>
           </v:shape>
-          <o:OLEObject Type="Embed" ProgID="Excel.Sheet.12" ShapeID="_x0000_i1377" DrawAspect="Content" ObjectID="_1652906683" r:id="rId13"/>
+          <o:OLEObject Type="Embed" ProgID="Excel.Sheet.12" ShapeID="_x0000_i1041" DrawAspect="Content" ObjectID="_1652953987" r:id="rId13"/>
         </w:object>
       </w:r>
+      <w:bookmarkEnd w:id="0"/>
       <w:r>
         <w:rPr>
           <w:sz w:val="20"/>
@@ -3373,7 +3189,7 @@
       <w:rPr>
         <w:noProof/>
       </w:rPr>
-      <w:t>5/06/2020</w:t>
+      <w:t>6/06/2020</w:t>
     </w:r>
     <w:r>
       <w:fldChar w:fldCharType="end"/>
@@ -4822,7 +4638,7 @@
 </file>
 
 <file path=customXml/itemProps1.xml><?xml version="1.0" encoding="utf-8"?>
-<ds:datastoreItem xmlns:ds="http://schemas.openxmlformats.org/officeDocument/2006/customXml" ds:itemID="{A9D2F4BC-32B8-4AC0-A1CF-80F46B7883F5}">
+<ds:datastoreItem xmlns:ds="http://schemas.openxmlformats.org/officeDocument/2006/customXml" ds:itemID="{6EA85BF2-ECC5-4A55-B353-959C3E2BCFDD}">
   <ds:schemaRefs>
     <ds:schemaRef ds:uri="http://schemas.openxmlformats.org/officeDocument/2006/bibliography"/>
   </ds:schemaRefs>

</xml_diff>

<commit_message>
Resub 1 Update (06/06/2020)
</commit_message>
<xml_diff>
--- a/Documents/Component Design and Integration Plan Resub 1.docx
+++ b/Documents/Component Design and Integration Plan Resub 1.docx
@@ -222,21 +222,7 @@
         <w:rPr>
           <w:sz w:val="20"/>
         </w:rPr>
-        <w:t>Feral Kingdom will be a Pokémon-</w:t>
-      </w:r>
-      <w:proofErr w:type="spellStart"/>
-      <w:r>
-        <w:rPr>
-          <w:sz w:val="20"/>
-        </w:rPr>
-        <w:t>esque</w:t>
-      </w:r>
-      <w:proofErr w:type="spellEnd"/>
-      <w:r>
-        <w:rPr>
-          <w:sz w:val="20"/>
-        </w:rPr>
-        <w:t xml:space="preserve"> turn based combat game with </w:t>
+        <w:t xml:space="preserve">Feral Kingdom will be a Pokémon-esque turn based combat game with </w:t>
       </w:r>
       <w:r>
         <w:rPr>
@@ -870,23 +856,7 @@
             <w:rStyle w:val="Hyperlink"/>
             <w:sz w:val="20"/>
           </w:rPr>
-          <w:t xml:space="preserve">this </w:t>
-        </w:r>
-        <w:proofErr w:type="spellStart"/>
-        <w:r>
-          <w:rPr>
-            <w:rStyle w:val="Hyperlink"/>
-            <w:sz w:val="20"/>
-          </w:rPr>
-          <w:t>Brackeys</w:t>
-        </w:r>
-        <w:proofErr w:type="spellEnd"/>
-        <w:r>
-          <w:rPr>
-            <w:rStyle w:val="Hyperlink"/>
-            <w:sz w:val="20"/>
-          </w:rPr>
-          <w:t xml:space="preserve"> tutorial</w:t>
+          <w:t>this Brackeys tutorial</w:t>
         </w:r>
       </w:hyperlink>
       <w:r>
@@ -992,21 +962,7 @@
         <w:rPr>
           <w:sz w:val="20"/>
         </w:rPr>
-        <w:t xml:space="preserve"> The first iteration was again, thoroughly based on the previously mentioned </w:t>
-      </w:r>
-      <w:proofErr w:type="spellStart"/>
-      <w:r>
-        <w:rPr>
-          <w:sz w:val="20"/>
-        </w:rPr>
-        <w:t>Brackeys</w:t>
-      </w:r>
-      <w:proofErr w:type="spellEnd"/>
-      <w:r>
-        <w:rPr>
-          <w:sz w:val="20"/>
-        </w:rPr>
-        <w:t xml:space="preserve"> tutorial and improved upon to fit my vision. The second iteration was constructed with help from Joshua again, but was still loosely inspired by the tutorial.</w:t>
+        <w:t xml:space="preserve"> The first iteration was again, thoroughly based on the previously mentioned Brackeys tutorial and improved upon to fit my vision. The second iteration was constructed with help from Joshua again, but was still loosely inspired by the tutorial.</w:t>
       </w:r>
     </w:p>
     <w:p>
@@ -1044,41 +1000,13 @@
         <w:rPr>
           <w:sz w:val="20"/>
         </w:rPr>
-        <w:t>functionality was mainly held in the one component, with the script attached to a game object with a trigger and a ‘</w:t>
-      </w:r>
-      <w:proofErr w:type="spellStart"/>
-      <w:r>
-        <w:rPr>
-          <w:sz w:val="20"/>
-        </w:rPr>
-        <w:t>battleIndex</w:t>
-      </w:r>
-      <w:proofErr w:type="spellEnd"/>
-      <w:r>
-        <w:rPr>
-          <w:sz w:val="20"/>
-        </w:rPr>
-        <w:t>’ value that is set in the unity inspector that tells it what battle to load, also contains a field for the completion status of the relevant battle.</w:t>
-      </w:r>
-      <w:r>
-        <w:rPr>
-          <w:sz w:val="20"/>
-        </w:rPr>
-        <w:t xml:space="preserve"> The first version was based upon the previous </w:t>
-      </w:r>
-      <w:proofErr w:type="spellStart"/>
-      <w:r>
-        <w:rPr>
-          <w:sz w:val="20"/>
-        </w:rPr>
-        <w:t>Brackeys</w:t>
-      </w:r>
-      <w:proofErr w:type="spellEnd"/>
-      <w:r>
-        <w:rPr>
-          <w:sz w:val="20"/>
-        </w:rPr>
-        <w:t xml:space="preserve"> tutorial with several adaptions made to function with the other convoluted components, while the second version was made entirely with the help of Joshua.</w:t>
+        <w:t>functionality was mainly held in the one component, with the script attached to a game object with a trigger and a ‘battleIndex’ value that is set in the unity inspector that tells it what battle to load, also contains a field for the completion status of the relevant battle.</w:t>
+      </w:r>
+      <w:r>
+        <w:rPr>
+          <w:sz w:val="20"/>
+        </w:rPr>
+        <w:t xml:space="preserve"> The first version was based upon the previous Brackeys tutorial with several adaptions made to function with the other convoluted components, while the second version was made entirely with the help of Joshua.</w:t>
       </w:r>
     </w:p>
     <w:p>
@@ -1138,23 +1066,7 @@
             <w:rStyle w:val="Hyperlink"/>
             <w:sz w:val="20"/>
           </w:rPr>
-          <w:t xml:space="preserve">this </w:t>
-        </w:r>
-        <w:proofErr w:type="spellStart"/>
-        <w:r>
-          <w:rPr>
-            <w:rStyle w:val="Hyperlink"/>
-            <w:sz w:val="20"/>
-          </w:rPr>
-          <w:t>Immergo</w:t>
-        </w:r>
-        <w:proofErr w:type="spellEnd"/>
-        <w:r>
-          <w:rPr>
-            <w:rStyle w:val="Hyperlink"/>
-            <w:sz w:val="20"/>
-          </w:rPr>
-          <w:t xml:space="preserve"> Media playlist of tutorials</w:t>
+          <w:t>this Immergo Media playlist of tutorials</w:t>
         </w:r>
       </w:hyperlink>
       <w:r>
@@ -1187,21 +1099,7 @@
         <w:rPr>
           <w:sz w:val="20"/>
         </w:rPr>
-        <w:t xml:space="preserve"> The implementation of this could be done by simply making the camera child of the player game object in the unity editor or through code to update the position of the camera in real time separate from the player. I used code from the tutorial videos by </w:t>
-      </w:r>
-      <w:proofErr w:type="spellStart"/>
-      <w:r>
-        <w:rPr>
-          <w:sz w:val="20"/>
-        </w:rPr>
-        <w:t>Sykoo</w:t>
-      </w:r>
-      <w:proofErr w:type="spellEnd"/>
-      <w:r>
-        <w:rPr>
-          <w:sz w:val="20"/>
-        </w:rPr>
-        <w:t xml:space="preserve">  in </w:t>
+        <w:t xml:space="preserve"> The implementation of this could be done by simply making the camera child of the player game object in the unity editor or through code to update the position of the camera in real time separate from the player. I used code from the tutorial videos by Sykoo  in </w:t>
       </w:r>
       <w:hyperlink r:id="rId10" w:history="1">
         <w:r>
@@ -1333,23 +1231,7 @@
         <w:rPr>
           <w:sz w:val="20"/>
         </w:rPr>
-        <w:t xml:space="preserve"> this will act as the finishing line for the player, once the player has beaten the required number of battles and stands here and presses ‘e’ the game will revert to the main menu. This component will need to check for the completed battles when it is activated. This could be implemented by having a game object that only spawns in when you’ve beaten all three battles, </w:t>
-      </w:r>
-      <w:proofErr w:type="spellStart"/>
-      <w:proofErr w:type="gramStart"/>
-      <w:r>
-        <w:rPr>
-          <w:sz w:val="20"/>
-        </w:rPr>
-        <w:t>a</w:t>
-      </w:r>
-      <w:proofErr w:type="spellEnd"/>
-      <w:proofErr w:type="gramEnd"/>
-      <w:r>
-        <w:rPr>
-          <w:sz w:val="20"/>
-        </w:rPr>
-        <w:t xml:space="preserve"> object that is constantly present but only activates when all battles are one or as a sequence that activates at the end of the final battle. I chose to have it as a constant object that gives a visible goal for the player.</w:t>
+        <w:t xml:space="preserve"> this will act as the finishing line for the player, once the player has beaten the required number of battles and stands here and presses ‘e’ the game will revert to the main menu. This component will need to check for the completed battles when it is activated. This could be implemented by having a game object that only spawns in when you’ve beaten all three battles, a object that is constantly present but only activates when all battles are one or as a sequence that activates at the end of the final battle. I chose to have it as a constant object that gives a visible goal for the player.</w:t>
       </w:r>
     </w:p>
     <w:p>
@@ -1500,21 +1382,7 @@
         <w:rPr>
           <w:sz w:val="20"/>
         </w:rPr>
-        <w:t xml:space="preserve">. It finds all the Battle Nodes in the scene when the player goes to leave a battle to access the functionality of the node and run the code for the nodes completion if the player had won the battle. This system once more </w:t>
-      </w:r>
-      <w:proofErr w:type="gramStart"/>
-      <w:r>
-        <w:rPr>
-          <w:sz w:val="20"/>
-        </w:rPr>
-        <w:t>makes reference</w:t>
-      </w:r>
-      <w:proofErr w:type="gramEnd"/>
-      <w:r>
-        <w:rPr>
-          <w:sz w:val="20"/>
-        </w:rPr>
-        <w:t xml:space="preserve"> of the Battle Node component when the player activates the final node, accessing the component to check if all the battle nodes are completed.</w:t>
+        <w:t>. It finds all the Battle Nodes in the scene when the player goes to leave a battle to access the functionality of the node and run the code for the nodes completion if the player had won the battle. This system once more makes reference of the Battle Node component when the player activates the final node, accessing the component to check if all the battle nodes are completed.</w:t>
       </w:r>
     </w:p>
     <w:p>
@@ -1546,21 +1414,7 @@
         <w:rPr>
           <w:sz w:val="20"/>
         </w:rPr>
-        <w:t>Game Manager component at the first frame of the scene, checking if the ‘</w:t>
-      </w:r>
-      <w:proofErr w:type="spellStart"/>
-      <w:r>
-        <w:rPr>
-          <w:sz w:val="20"/>
-        </w:rPr>
-        <w:t>battleIndex</w:t>
-      </w:r>
-      <w:proofErr w:type="spellEnd"/>
-      <w:r>
-        <w:rPr>
-          <w:sz w:val="20"/>
-        </w:rPr>
-        <w:t>’ value of the battle node is present in its table of battle nodes, adding it if it isn’t or loading the completed status of the node from the table if it is already present.</w:t>
+        <w:t>Game Manager component at the first frame of the scene, checking if the ‘battleIndex’ value of the battle node is present in its table of battle nodes, adding it if it isn’t or loading the completed status of the node from the table if it is already present.</w:t>
       </w:r>
       <w:r>
         <w:rPr>
@@ -1678,21 +1532,7 @@
         <w:rPr>
           <w:sz w:val="20"/>
         </w:rPr>
-        <w:t>Main Menu Component: this component will access the Game Manager at the first frame to reference the ‘</w:t>
-      </w:r>
-      <w:proofErr w:type="spellStart"/>
-      <w:r>
-        <w:rPr>
-          <w:sz w:val="20"/>
-        </w:rPr>
-        <w:t>lastSceneIndex</w:t>
-      </w:r>
-      <w:proofErr w:type="spellEnd"/>
-      <w:r>
-        <w:rPr>
-          <w:sz w:val="20"/>
-        </w:rPr>
-        <w:t>’ variable for use for checking if the game is paused or just started. The Game Manager will be accessed once the player presses the new game button to clear any saved data</w:t>
+        <w:t>Main Menu Component: this component will access the Game Manager at the first frame to reference the ‘lastSceneIndex’ variable for use for checking if the game is paused or just started. The Game Manager will be accessed once the player presses the new game button to clear any saved data</w:t>
       </w:r>
       <w:r>
         <w:rPr>
@@ -2209,9 +2049,8 @@
         <w:t>will still take a reasonable time to complete because of the beginner level of coding knowledge.</w:t>
       </w:r>
     </w:p>
-    <w:bookmarkStart w:id="0" w:name="_GoBack"/>
-    <w:bookmarkStart w:id="1" w:name="_MON_1652885174"/>
-    <w:bookmarkEnd w:id="1"/>
+    <w:bookmarkStart w:id="0" w:name="_MON_1652885174"/>
+    <w:bookmarkEnd w:id="0"/>
     <w:p>
       <w:pPr>
         <w:ind w:left="720"/>
@@ -2240,13 +2079,12 @@
             <v:path o:extrusionok="f" gradientshapeok="t" o:connecttype="rect"/>
             <o:lock v:ext="edit" aspectratio="t"/>
           </v:shapetype>
-          <v:shape id="_x0000_i1041" type="#_x0000_t75" style="width:413.65pt;height:125.65pt" o:ole="">
+          <v:shape id="_x0000_i1025" type="#_x0000_t75" style="width:414pt;height:126pt" o:ole="">
             <v:imagedata r:id="rId12" o:title=""/>
           </v:shape>
-          <o:OLEObject Type="Embed" ProgID="Excel.Sheet.12" ShapeID="_x0000_i1041" DrawAspect="Content" ObjectID="_1652953987" r:id="rId13"/>
+          <o:OLEObject Type="Embed" ProgID="Excel.Sheet.12" ShapeID="_x0000_i1025" DrawAspect="Content" ObjectID="_1652966119" r:id="rId13"/>
         </w:object>
       </w:r>
-      <w:bookmarkEnd w:id="0"/>
       <w:r>
         <w:rPr>
           <w:sz w:val="20"/>
@@ -2279,14 +2117,12 @@
         </w:rPr>
         <w:t xml:space="preserve">Address any possible licensing issues </w:t>
       </w:r>
-      <w:proofErr w:type="gramStart"/>
       <w:r>
         <w:rPr>
           <w:b/>
         </w:rPr>
         <w:t>in regard to</w:t>
       </w:r>
-      <w:proofErr w:type="gramEnd"/>
       <w:r>
         <w:rPr>
           <w:b/>
@@ -2423,6 +2259,15 @@
         </w:rPr>
         <w:t>font is a so called “postcard-ware”, an uncommon form of novelty shareware, requiring the user of the font to send a postcard to the author for the user to be allowed to use  the font, as it is a novelty shareware form, its generally regarded that the postcard is optional.</w:t>
       </w:r>
+      <w:r>
+        <w:rPr>
+          <w:color w:val="0070C0"/>
+          <w:sz w:val="20"/>
+        </w:rPr>
+        <w:t xml:space="preserve"> As this project is not being used for any monetary profit and it won’t be made public in the foreseeable future, I have refrained from contacting the author about publication related issues, the font is practically being used in personal use capacity.</w:t>
+      </w:r>
+      <w:bookmarkStart w:id="1" w:name="_GoBack"/>
+      <w:bookmarkEnd w:id="1"/>
     </w:p>
     <w:p>
       <w:pPr>
@@ -2439,21 +2284,7 @@
         <w:rPr>
           <w:sz w:val="20"/>
         </w:rPr>
-        <w:t xml:space="preserve">The font used in the UI is called </w:t>
-      </w:r>
-      <w:proofErr w:type="spellStart"/>
-      <w:r>
-        <w:rPr>
-          <w:sz w:val="20"/>
-        </w:rPr>
-        <w:t>RunEnglish</w:t>
-      </w:r>
-      <w:proofErr w:type="spellEnd"/>
-      <w:r>
-        <w:rPr>
-          <w:sz w:val="20"/>
-        </w:rPr>
-        <w:t xml:space="preserve"> </w:t>
+        <w:t xml:space="preserve">The font used in the UI is called RunEnglish </w:t>
       </w:r>
       <w:r>
         <w:rPr>
@@ -2879,23 +2710,7 @@
             <w:rStyle w:val="Hyperlink"/>
             <w:sz w:val="20"/>
           </w:rPr>
-          <w:t xml:space="preserve">this </w:t>
-        </w:r>
-        <w:proofErr w:type="spellStart"/>
-        <w:r>
-          <w:rPr>
-            <w:rStyle w:val="Hyperlink"/>
-            <w:sz w:val="20"/>
-          </w:rPr>
-          <w:t>Immergo</w:t>
-        </w:r>
-        <w:proofErr w:type="spellEnd"/>
-        <w:r>
-          <w:rPr>
-            <w:rStyle w:val="Hyperlink"/>
-            <w:sz w:val="20"/>
-          </w:rPr>
-          <w:t xml:space="preserve"> Media playlist of tutorials</w:t>
+          <w:t>this Immergo Media playlist of tutorials</w:t>
         </w:r>
       </w:hyperlink>
       <w:r>
@@ -2910,23 +2725,7 @@
             <w:rStyle w:val="Hyperlink"/>
             <w:sz w:val="20"/>
           </w:rPr>
-          <w:t xml:space="preserve">this </w:t>
-        </w:r>
-        <w:proofErr w:type="spellStart"/>
-        <w:r>
-          <w:rPr>
-            <w:rStyle w:val="Hyperlink"/>
-            <w:sz w:val="20"/>
-          </w:rPr>
-          <w:t>Brackeys</w:t>
-        </w:r>
-        <w:proofErr w:type="spellEnd"/>
-        <w:r>
-          <w:rPr>
-            <w:rStyle w:val="Hyperlink"/>
-            <w:sz w:val="20"/>
-          </w:rPr>
-          <w:t xml:space="preserve"> tutorial</w:t>
+          <w:t>this Brackeys tutorial</w:t>
         </w:r>
       </w:hyperlink>
       <w:r>
@@ -3017,28 +2816,14 @@
         <w:rPr>
           <w:sz w:val="20"/>
         </w:rPr>
-        <w:t xml:space="preserve"> and is being used in a “transformative” way that differs from what the code was originally for, as it is code it could be considered intellectual property but as the use is of  </w:t>
-      </w:r>
-      <w:proofErr w:type="spellStart"/>
-      <w:r>
-        <w:rPr>
-          <w:sz w:val="20"/>
-        </w:rPr>
-        <w:t>a</w:t>
-      </w:r>
-      <w:proofErr w:type="spellEnd"/>
-      <w:r>
-        <w:rPr>
-          <w:sz w:val="20"/>
-        </w:rPr>
-        <w:t xml:space="preserve"> educational nature it is still fair use, the amount of code that is still 100% a direct copy from these tutorials is 0 and all of the code has been altered to </w:t>
+        <w:t xml:space="preserve"> and is being used in a “transformative” way that differs from what the code was originally for, as it is code it could be </w:t>
       </w:r>
       <w:r>
         <w:rPr>
           <w:sz w:val="20"/>
         </w:rPr>
         <w:lastRenderedPageBreak/>
-        <w:t>fit with what I needed them for and as the production of this game is for a non-profit and educational purpose there will be no negatives or damage to profit for the owners of the tutorials.</w:t>
+        <w:t>considered intellectual property but as the use is of  a educational nature it is still fair use, the amount of code that is still 100% a direct copy from these tutorials is 0 and all of the code has been altered to fit with what I needed them for and as the production of this game is for a non-profit and educational purpose there will be no negatives or damage to profit for the owners of the tutorials.</w:t>
       </w:r>
       <w:r>
         <w:rPr>
@@ -4638,7 +4423,7 @@
 </file>
 
 <file path=customXml/itemProps1.xml><?xml version="1.0" encoding="utf-8"?>
-<ds:datastoreItem xmlns:ds="http://schemas.openxmlformats.org/officeDocument/2006/customXml" ds:itemID="{6EA85BF2-ECC5-4A55-B353-959C3E2BCFDD}">
+<ds:datastoreItem xmlns:ds="http://schemas.openxmlformats.org/officeDocument/2006/customXml" ds:itemID="{4DE7EC1D-158E-4D64-97AE-6F41BF8BC791}">
   <ds:schemaRefs>
     <ds:schemaRef ds:uri="http://schemas.openxmlformats.org/officeDocument/2006/bibliography"/>
   </ds:schemaRefs>

</xml_diff>